<commit_message>
Cycle 2 report - mid-cycle update
</commit_message>
<xml_diff>
--- a/docs/Cycle 2 report.docx
+++ b/docs/Cycle 2 report.docx
@@ -161,8 +161,72 @@
         <w:tab/>
         <w:t>Testing begins this cycle, with Junit tests and code reviews beginning for approximately half of the group. Bugs will be smoothed out and eliminated as part of writing code, and since testing will begin, more bugs will be resolved as a result of code reviews and Junit testing. These fixes will be demonstrated mostly with manual testing, as well as with some automated Junit testing and code reviews.</w:t>
       </w:r>
+    </w:p>
+    <w:p/>
+    <w:p>
+      <w:pPr>
+        <w:rPr>
+          <w:u w:val="single"/>
+        </w:rPr>
+      </w:pPr>
+      <w:r>
+        <w:rPr>
+          <w:u w:val="single"/>
+        </w:rPr>
+        <w:lastRenderedPageBreak/>
+        <w:t>Mid-cycle</w:t>
+      </w:r>
+    </w:p>
+    <w:p>
+      <w:r>
+        <w:tab/>
+        <w:t>We have made the following progress at the midpoint of the cycle:</w:t>
+      </w:r>
+      <w:r>
+        <w:br/>
+      </w:r>
+      <w:r>
+        <w:tab/>
+      </w:r>
+      <w:r>
+        <w:tab/>
+        <w:t>a. Objectives button has been implemented, reworked and improved</w:t>
+      </w:r>
+      <w:r>
+        <w:br/>
+      </w:r>
+      <w:r>
+        <w:tab/>
+      </w:r>
+      <w:r>
+        <w:tab/>
+        <w:t>b. Buttons have been mostly converted to use libgdx ImageButton class</w:t>
+      </w:r>
+      <w:r>
+        <w:br/>
+      </w:r>
+      <w:r>
+        <w:tab/>
+      </w:r>
+      <w:r>
+        <w:tab/>
+        <w:t>c. Two code reviews have taken place</w:t>
+      </w:r>
+      <w:r>
+        <w:br/>
+      </w:r>
+      <w:r>
+        <w:tab/>
+        <w:t xml:space="preserve">We have also hit a major </w:t>
+      </w:r>
+      <w:r>
+        <w:t>obstacle, in that the game has been experience massive, crippling framerate losses. We’ve been working towards fixing the issue, but are still having trouble pinpointing what has caused the problem, which has made it quite difficult to fix said problem.</w:t>
+      </w:r>
       <w:bookmarkStart w:id="0" w:name="_GoBack"/>
       <w:bookmarkEnd w:id="0"/>
+      <w:r>
+        <w:t xml:space="preserve"> </w:t>
+      </w:r>
     </w:p>
     <w:sectPr>
       <w:pgSz w:w="12240" w:h="15840"/>

</xml_diff>

<commit_message>
Branch Merge with Test Script
</commit_message>
<xml_diff>
--- a/docs/Cycle 2 report.docx
+++ b/docs/Cycle 2 report.docx
@@ -161,8 +161,72 @@
         <w:tab/>
         <w:t>Testing begins this cycle, with Junit tests and code reviews beginning for approximately half of the group. Bugs will be smoothed out and eliminated as part of writing code, and since testing will begin, more bugs will be resolved as a result of code reviews and Junit testing. These fixes will be demonstrated mostly with manual testing, as well as with some automated Junit testing and code reviews.</w:t>
       </w:r>
+    </w:p>
+    <w:p/>
+    <w:p>
+      <w:pPr>
+        <w:rPr>
+          <w:u w:val="single"/>
+        </w:rPr>
+      </w:pPr>
+      <w:r>
+        <w:rPr>
+          <w:u w:val="single"/>
+        </w:rPr>
+        <w:lastRenderedPageBreak/>
+        <w:t>Mid-cycle</w:t>
+      </w:r>
+    </w:p>
+    <w:p>
+      <w:r>
+        <w:tab/>
+        <w:t>We have made the following progress at the midpoint of the cycle:</w:t>
+      </w:r>
+      <w:r>
+        <w:br/>
+      </w:r>
+      <w:r>
+        <w:tab/>
+      </w:r>
+      <w:r>
+        <w:tab/>
+        <w:t>a. Objectives button has been implemented, reworked and improved</w:t>
+      </w:r>
+      <w:r>
+        <w:br/>
+      </w:r>
+      <w:r>
+        <w:tab/>
+      </w:r>
+      <w:r>
+        <w:tab/>
+        <w:t>b. Buttons have been mostly converted to use libgdx ImageButton class</w:t>
+      </w:r>
+      <w:r>
+        <w:br/>
+      </w:r>
+      <w:r>
+        <w:tab/>
+      </w:r>
+      <w:r>
+        <w:tab/>
+        <w:t>c. Two code reviews have taken place</w:t>
+      </w:r>
+      <w:r>
+        <w:br/>
+      </w:r>
+      <w:r>
+        <w:tab/>
+        <w:t xml:space="preserve">We have also hit a major </w:t>
+      </w:r>
+      <w:r>
+        <w:t>obstacle, in that the game has been experience massive, crippling framerate losses. We’ve been working towards fixing the issue, but are still having trouble pinpointing what has caused the problem, which has made it quite difficult to fix said problem.</w:t>
+      </w:r>
       <w:bookmarkStart w:id="0" w:name="_GoBack"/>
       <w:bookmarkEnd w:id="0"/>
+      <w:r>
+        <w:t xml:space="preserve"> </w:t>
+      </w:r>
     </w:p>
     <w:sectPr>
       <w:pgSz w:w="12240" w:h="15840"/>

</xml_diff>